<commit_message>
set array years in organisations
</commit_message>
<xml_diff>
--- a/сгенерированные_документы/Отчет/производственная/15-БАС.docx
+++ b/сгенерированные_документы/Отчет/производственная/15-БАС.docx
@@ -1114,7 +1114,7 @@
               <w:rPr>
                 <w:lang w:val="en-US"/>
               </w:rPr>
-              <w:t xml:space="preserve">434</w:t>
+              <w:t xml:space="preserve">456</w:t>
             </w:r>
             <w:proofErr w:type="spellStart"/>
             <w:r>
@@ -1960,7 +1960,7 @@
               <w:rPr>
                 <w:lang w:val="en-US"/>
               </w:rPr>
-              <w:t xml:space="preserve">34</w:t>
+              <w:t xml:space="preserve">456</w:t>
             </w:r>
             <w:proofErr w:type="spellStart"/>
             <w:r>
@@ -3091,7 +3091,7 @@
               <w:rPr>
                 <w:lang w:val="en-US"/>
               </w:rPr>
-              <w:t xml:space="preserve">323</w:t>
+              <w:t xml:space="preserve">232</w:t>
             </w:r>
             <w:proofErr w:type="spellStart"/>
             <w:r>
@@ -3177,7 +3177,7 @@
               <w:rPr>
                 <w:lang w:val="en-US"/>
               </w:rPr>
-              <w:t xml:space="preserve">323</w:t>
+              <w:t xml:space="preserve">232</w:t>
             </w:r>
             <w:proofErr w:type="spellStart"/>
             <w:r>

</xml_diff>

<commit_message>
identifying user has been added
</commit_message>
<xml_diff>
--- a/сгенерированные_документы/Отчет/производственная/15-БАС.docx
+++ b/сгенерированные_документы/Отчет/производственная/15-БАС.docx
@@ -138,7 +138,7 @@
           <w:szCs w:val="28"/>
           <w:u w:val="single"/>
         </w:rPr>
-        <w:t xml:space="preserve">3</w:t>
+        <w:t xml:space="preserve">5</w:t>
       </w:r>
       <w:r>
         <w:rPr>
@@ -1114,7 +1114,7 @@
               <w:rPr>
                 <w:lang w:val="en-US"/>
               </w:rPr>
-              <w:t xml:space="preserve">434</w:t>
+              <w:t xml:space="preserve">778</w:t>
             </w:r>
             <w:proofErr w:type="spellStart"/>
             <w:r>
@@ -1960,7 +1960,7 @@
               <w:rPr>
                 <w:lang w:val="en-US"/>
               </w:rPr>
-              <w:t xml:space="preserve">34</w:t>
+              <w:t xml:space="preserve">ор</w:t>
             </w:r>
             <w:proofErr w:type="spellStart"/>
             <w:r>
@@ -3091,7 +3091,7 @@
               <w:rPr>
                 <w:lang w:val="en-US"/>
               </w:rPr>
-              <w:t xml:space="preserve">323</w:t>
+              <w:t xml:space="preserve">888</w:t>
             </w:r>
             <w:proofErr w:type="spellStart"/>
             <w:r>
@@ -3177,7 +3177,7 @@
               <w:rPr>
                 <w:lang w:val="en-US"/>
               </w:rPr>
-              <w:t xml:space="preserve">323</w:t>
+              <w:t xml:space="preserve">888</w:t>
             </w:r>
             <w:proofErr w:type="spellStart"/>
             <w:r>
@@ -3804,7 +3804,7 @@
           <w:szCs w:val="28"/>
           <w:lang w:val="en-US"/>
         </w:rPr>
-        <w:t xml:space="preserve">Лагерев Д.Г.</w:t>
+        <w:t xml:space="preserve">р</w:t>
       </w:r>
       <w:r>
         <w:rPr>

</xml_diff>

<commit_message>
controller function order has been changed
</commit_message>
<xml_diff>
--- a/сгенерированные_документы/Отчет/производственная/15-БАС.docx
+++ b/сгенерированные_документы/Отчет/производственная/15-БАС.docx
@@ -138,7 +138,7 @@
           <w:szCs w:val="28"/>
           <w:u w:val="single"/>
         </w:rPr>
-        <w:t xml:space="preserve">5</w:t>
+        <w:t xml:space="preserve"/>
       </w:r>
       <w:r>
         <w:rPr>
@@ -1114,7 +1114,7 @@
               <w:rPr>
                 <w:lang w:val="en-US"/>
               </w:rPr>
-              <w:t xml:space="preserve">778</w:t>
+              <w:t xml:space="preserve"/>
             </w:r>
             <w:proofErr w:type="spellStart"/>
             <w:r>
@@ -1960,7 +1960,7 @@
               <w:rPr>
                 <w:lang w:val="en-US"/>
               </w:rPr>
-              <w:t xml:space="preserve">ор</w:t>
+              <w:t xml:space="preserve"/>
             </w:r>
             <w:proofErr w:type="spellStart"/>
             <w:r>
@@ -3091,7 +3091,7 @@
               <w:rPr>
                 <w:lang w:val="en-US"/>
               </w:rPr>
-              <w:t xml:space="preserve">888</w:t>
+              <w:t xml:space="preserve"/>
             </w:r>
             <w:proofErr w:type="spellStart"/>
             <w:r>
@@ -3177,7 +3177,7 @@
               <w:rPr>
                 <w:lang w:val="en-US"/>
               </w:rPr>
-              <w:t xml:space="preserve">888</w:t>
+              <w:t xml:space="preserve"/>
             </w:r>
             <w:proofErr w:type="spellStart"/>
             <w:r>
@@ -3804,7 +3804,7 @@
           <w:szCs w:val="28"/>
           <w:lang w:val="en-US"/>
         </w:rPr>
-        <w:t xml:space="preserve">р</w:t>
+        <w:t xml:space="preserve"/>
       </w:r>
       <w:r>
         <w:rPr>

</xml_diff>